<commit_message>
Sheesh, didn't commit the paperwork over the summer, also need to add some structure regarding what to do next RE: deontology/utilitarianism and social consensus/political orientation.
</commit_message>
<xml_diff>
--- a/Paperwork/IRB submission/UHC Consensus Protocol v1.0.docx
+++ b/Paperwork/IRB submission/UHC Consensus Protocol v1.0.docx
@@ -220,7 +220,23 @@
           <w:sz w:val="24"/>
           <w:szCs w:val="24"/>
         </w:rPr>
-        <w:t xml:space="preserve"> 02/27/23</w:t>
+        <w:t xml:space="preserve"> 02/2</w:t>
+      </w:r>
+      <w:r>
+        <w:rPr>
+          <w:rFonts w:ascii="Times New Roman" w:hAnsi="Times New Roman" w:cs="Times New Roman"/>
+          <w:sz w:val="24"/>
+          <w:szCs w:val="24"/>
+        </w:rPr>
+        <w:t>8</w:t>
+      </w:r>
+      <w:r>
+        <w:rPr>
+          <w:rFonts w:ascii="Times New Roman" w:hAnsi="Times New Roman" w:cs="Times New Roman"/>
+          <w:sz w:val="24"/>
+          <w:szCs w:val="24"/>
+        </w:rPr>
+        <w:t>/23</w:t>
       </w:r>
       <w:r>
         <w:rPr>
@@ -305,42 +321,6 @@
           <w:szCs w:val="24"/>
         </w:rPr>
         <w:t xml:space="preserve"> N/A</w:t>
-      </w:r>
-    </w:p>
-    <w:p>
-      <w:pPr>
-        <w:autoSpaceDE w:val="0"/>
-        <w:autoSpaceDN w:val="0"/>
-        <w:adjustRightInd w:val="0"/>
-        <w:spacing w:after="0" w:line="240" w:lineRule="auto"/>
-        <w:rPr>
-          <w:rFonts w:ascii="Times New Roman" w:hAnsi="Times New Roman" w:cs="Times New Roman"/>
-          <w:sz w:val="24"/>
-          <w:szCs w:val="24"/>
-        </w:rPr>
-      </w:pPr>
-    </w:p>
-    <w:p>
-      <w:pPr>
-        <w:autoSpaceDE w:val="0"/>
-        <w:autoSpaceDN w:val="0"/>
-        <w:adjustRightInd w:val="0"/>
-        <w:spacing w:after="0" w:line="240" w:lineRule="auto"/>
-        <w:rPr>
-          <w:rFonts w:ascii="Times New Roman" w:hAnsi="Times New Roman" w:cs="Times New Roman"/>
-          <w:sz w:val="24"/>
-          <w:szCs w:val="24"/>
-        </w:rPr>
-      </w:pPr>
-      <w:r>
-        <w:rPr>
-          <w:rFonts w:ascii="Times New Roman" w:hAnsi="Times New Roman" w:cs="Times New Roman"/>
-          <w:i/>
-          <w:color w:val="00B0F0"/>
-          <w:sz w:val="24"/>
-          <w:szCs w:val="24"/>
-        </w:rPr>
-        <w:t xml:space="preserve">Instructions: Use the section headings to write the protocol, inserting appropriate material in each. If a section is not applicable, leave heading and insert NA. If an Amendment is submitted to the IRB and those changes will require modifications to this protocol, the protocol will need to be re-uploaded with an Amendment. Upload two copies, a track changes and clean copy. </w:t>
       </w:r>
     </w:p>
     <w:p>
@@ -665,7 +645,6 @@
           <w:sz w:val="24"/>
           <w:szCs w:val="24"/>
         </w:rPr>
-        <w:lastRenderedPageBreak/>
         <mc:AlternateContent>
           <mc:Choice Requires="wps">
             <w:drawing>
@@ -865,6 +844,7 @@
           <w:sz w:val="24"/>
           <w:szCs w:val="24"/>
         </w:rPr>
+        <w:lastRenderedPageBreak/>
         <w:t>Students will be ‘recruited’ when they examine our informational snippet available on the MU SONA website, and then when they choose to sign up for our experiment.</w:t>
       </w:r>
     </w:p>
@@ -1084,6 +1064,22 @@
         </w:rPr>
         <w:t xml:space="preserve">the content of the study, which is believed to be a study focusing on memory and recollection, centered on recalling American public opinion in 2018 on several contemporary issues. Unbeknownst to our participants, the cover letter is a lie, insofar as the study is </w:t>
       </w:r>
+      <w:r>
+        <w:rPr>
+          <w:rFonts w:ascii="Times New Roman" w:hAnsi="Times New Roman" w:cs="Times New Roman"/>
+          <w:sz w:val="24"/>
+          <w:szCs w:val="24"/>
+        </w:rPr>
+        <w:t>about</w:t>
+      </w:r>
+      <w:r>
+        <w:rPr>
+          <w:rFonts w:ascii="Times New Roman" w:hAnsi="Times New Roman" w:cs="Times New Roman"/>
+          <w:sz w:val="24"/>
+          <w:szCs w:val="24"/>
+        </w:rPr>
+        <w:t xml:space="preserve"> determining </w:t>
+      </w:r>
       <w:proofErr w:type="gramStart"/>
       <w:r>
         <w:rPr>
@@ -1091,7 +1087,7 @@
           <w:sz w:val="24"/>
           <w:szCs w:val="24"/>
         </w:rPr>
-        <w:t>actually about</w:t>
+        <w:t>whether or not</w:t>
       </w:r>
       <w:proofErr w:type="gramEnd"/>
       <w:r>
@@ -1100,7 +1096,7 @@
           <w:sz w:val="24"/>
           <w:szCs w:val="24"/>
         </w:rPr>
-        <w:t xml:space="preserve"> determining whether or not manipulation of social consensus can affect an individual participants’ preference towards Universal Health Care.</w:t>
+        <w:t xml:space="preserve"> manipulation of social consensus can affect an individual participants’ preference towards Universal Health Care.</w:t>
       </w:r>
     </w:p>
     <w:p>
@@ -1303,69 +1299,7 @@
           <w:sz w:val="24"/>
           <w:szCs w:val="24"/>
         </w:rPr>
-        <w:t xml:space="preserve">There are no </w:t>
-      </w:r>
-      <w:proofErr w:type="gramStart"/>
-      <w:r>
-        <w:rPr>
-          <w:rFonts w:ascii="Times New Roman" w:hAnsi="Times New Roman" w:cs="Times New Roman"/>
-          <w:sz w:val="24"/>
-          <w:szCs w:val="24"/>
-        </w:rPr>
-        <w:t>particular inclusion</w:t>
-      </w:r>
-      <w:proofErr w:type="gramEnd"/>
-      <w:r>
-        <w:rPr>
-          <w:rFonts w:ascii="Times New Roman" w:hAnsi="Times New Roman" w:cs="Times New Roman"/>
-          <w:sz w:val="24"/>
-          <w:szCs w:val="24"/>
-        </w:rPr>
-        <w:t xml:space="preserve"> or exclusion criteria.</w:t>
-      </w:r>
-    </w:p>
-    <w:p>
-      <w:pPr>
-        <w:pStyle w:val="ListParagraph"/>
-        <w:numPr>
-          <w:ilvl w:val="0"/>
-          <w:numId w:val="16"/>
-        </w:numPr>
-        <w:autoSpaceDE w:val="0"/>
-        <w:autoSpaceDN w:val="0"/>
-        <w:adjustRightInd w:val="0"/>
-        <w:spacing w:after="0" w:line="240" w:lineRule="auto"/>
-        <w:rPr>
-          <w:rFonts w:ascii="Times New Roman" w:hAnsi="Times New Roman" w:cs="Times New Roman"/>
-          <w:sz w:val="24"/>
-          <w:szCs w:val="24"/>
-        </w:rPr>
-      </w:pPr>
-      <w:r>
-        <w:rPr>
-          <w:rFonts w:ascii="Times New Roman" w:hAnsi="Times New Roman" w:cs="Times New Roman"/>
-          <w:sz w:val="24"/>
-          <w:szCs w:val="24"/>
-        </w:rPr>
-        <w:t xml:space="preserve">Since there are no </w:t>
-      </w:r>
-      <w:proofErr w:type="gramStart"/>
-      <w:r>
-        <w:rPr>
-          <w:rFonts w:ascii="Times New Roman" w:hAnsi="Times New Roman" w:cs="Times New Roman"/>
-          <w:sz w:val="24"/>
-          <w:szCs w:val="24"/>
-        </w:rPr>
-        <w:t>particular criteria</w:t>
-      </w:r>
-      <w:proofErr w:type="gramEnd"/>
-      <w:r>
-        <w:rPr>
-          <w:rFonts w:ascii="Times New Roman" w:hAnsi="Times New Roman" w:cs="Times New Roman"/>
-          <w:sz w:val="24"/>
-          <w:szCs w:val="24"/>
-        </w:rPr>
-        <w:t>, there is nothing to do to ensure that these nonexistent criteria are being met.</w:t>
+        <w:t>N/A</w:t>
       </w:r>
     </w:p>
     <w:p>
@@ -1847,7 +1781,7 @@
           <w:sz w:val="24"/>
           <w:szCs w:val="24"/>
         </w:rPr>
-        <w:t>a online</w:t>
+        <w:t>a</w:t>
       </w:r>
       <w:proofErr w:type="gramEnd"/>
       <w:r>
@@ -1856,15 +1790,15 @@
           <w:sz w:val="24"/>
           <w:szCs w:val="24"/>
         </w:rPr>
-        <w:t xml:space="preserve"> link to a Qualtrics survey. After clicking on the link, they will be brought to our cover page, that will include a brief (deceptive) description of the research they believe they will be involved in. After indicating their consent by clicking through to the next page, we will assess a baseline measure of their support for Universal Health Care. Next, we will measure individual differences in deontological and utilitarian moral orientation. </w:t>
-      </w:r>
-      <w:r>
-        <w:rPr>
-          <w:rFonts w:ascii="Times New Roman" w:hAnsi="Times New Roman" w:cs="Times New Roman"/>
-          <w:sz w:val="24"/>
-          <w:szCs w:val="24"/>
-        </w:rPr>
-        <w:t xml:space="preserve">After this stage, which all subjects go through, our subjects will be randomized to either our high or low social consensus condition. For both experimental conditions, subjects will be asked to estimate what they believe to be the percentage of ordinary Americans in 2018 that agreed with various social and scientific issues. Thess issues include belief in human climate change, support for Universal Health Care, the necessity of capital punishment in America, and whether or not slavery/forced labor is a violation of human rights. After giving their estimate, participants in the high and low consensus conditions </w:t>
+        <w:t xml:space="preserve"> online link to a Qualtrics survey. After clicking on the link, they will be brought to our cover page, that will include a brief (deceptive) description of the research they believe they will be involved in. After indicating their consent by clicking through to the next page, we will assess a baseline measure of their support for Universal Health Care. Next, we will measure individual differences in deontological and utilitarian moral orientation. </w:t>
+      </w:r>
+      <w:r>
+        <w:rPr>
+          <w:rFonts w:ascii="Times New Roman" w:hAnsi="Times New Roman" w:cs="Times New Roman"/>
+          <w:sz w:val="24"/>
+          <w:szCs w:val="24"/>
+        </w:rPr>
+        <w:t xml:space="preserve">After this stage, which all subjects go through, our subjects will be randomized to either our high or low social consensus condition. For both experimental conditions, subjects will be asked to estimate what they believe to be the percentage of ordinary Americans in 2018 that agreed with various social and scientific issues. Thess issues include belief in human climate change, support for Universal Health Care, the necessity of capital punishment in America, and whether or not slavery/forced labor is a violation of human rights. After giving their estimate, participants in the high and low consensus conditions are given deceptive information regarding the ‘actual results’ of what Americans believed in 2018. All information on belief (excepting the question on slavery, chosen as a calibration mechanism as a belief almost everyone should have consensus on) is taken from actual surveys of the America public from 2017-2019. In the high consensus condition, percentage agreement information is falsified by increasing the amount of agreement in groups by 20% (e.g., if 60% of Americans agreed that capital punishment is </w:t>
       </w:r>
       <w:r>
         <w:rPr>
@@ -1873,7 +1807,7 @@
           <w:szCs w:val="24"/>
         </w:rPr>
         <w:lastRenderedPageBreak/>
-        <w:t xml:space="preserve">are given deceptive information regarding the ‘actual results’ of what Americans believed in 2018. All information on belief (excepting the question on slavery, chosen as a calibration mechanism as a belief almost everyone should have consensus on) is taken from actual surveys of the America public from 2017-2019. In the high consensus condition, percentage agreement information is falsified by increasing the amount of agreement in groups by 20% (e.g., if 60% of Americans agreed that capital punishment is needed in the US, the actual percentage shown to those in the high consensus condition will be 80%), except for the calibration question on slavery. In the low consensus condition, percentage agreement information is manipulated by lowering the </w:t>
+        <w:t xml:space="preserve">needed in the US, the actual percentage shown to those in the high consensus condition will be 80%), except for the calibration question on slavery. In the low consensus condition, percentage agreement information is manipulated by lowering the </w:t>
       </w:r>
       <w:proofErr w:type="gramStart"/>
       <w:r>
@@ -2432,7 +2366,6 @@
           <w:sz w:val="24"/>
           <w:szCs w:val="24"/>
         </w:rPr>
-        <w:lastRenderedPageBreak/>
         <w:t>The main direct benefit for society is to gain a deeper understanding of how social perception affects issues where there is still significant mixed support on. This is especially pertinent for issues where there is already a strong scientific consensus, but no social consensus (for example, climate change). Furthermore, the main indirect eventual benefit from this study is the improved likelihood of the U.S adopting Universal Health Care, which generally leads to significant improvements in health outcomes both for individuals and society.</w:t>
       </w:r>
     </w:p>
@@ -2455,6 +2388,7 @@
           <w:sz w:val="24"/>
           <w:szCs w:val="24"/>
         </w:rPr>
+        <w:lastRenderedPageBreak/>
         <mc:AlternateContent>
           <mc:Choice Requires="wps">
             <w:drawing>
@@ -2838,25 +2772,7 @@
           <w:sz w:val="24"/>
           <w:szCs w:val="24"/>
         </w:rPr>
-        <w:t xml:space="preserve">Our data monitoring plan </w:t>
-      </w:r>
-      <w:proofErr w:type="gramStart"/>
-      <w:r>
-        <w:rPr>
-          <w:rFonts w:ascii="Times New Roman" w:hAnsi="Times New Roman" w:cs="Times New Roman"/>
-          <w:sz w:val="24"/>
-          <w:szCs w:val="24"/>
-        </w:rPr>
-        <w:t>will be</w:t>
-      </w:r>
-      <w:proofErr w:type="gramEnd"/>
-      <w:r>
-        <w:rPr>
-          <w:rFonts w:ascii="Times New Roman" w:hAnsi="Times New Roman" w:cs="Times New Roman"/>
-          <w:sz w:val="24"/>
-          <w:szCs w:val="24"/>
-        </w:rPr>
-        <w:t xml:space="preserve"> focus on being simple and effective. </w:t>
+        <w:t xml:space="preserve">Our data monitoring plan will be focus on being simple and effective. </w:t>
       </w:r>
       <w:proofErr w:type="gramStart"/>
       <w:r>
@@ -3426,14 +3342,6 @@
     </w:p>
     <w:p>
       <w:pPr>
-        <w:pStyle w:val="ListParagraph"/>
-        <w:numPr>
-          <w:ilvl w:val="0"/>
-          <w:numId w:val="23"/>
-        </w:numPr>
-        <w:autoSpaceDE w:val="0"/>
-        <w:autoSpaceDN w:val="0"/>
-        <w:adjustRightInd w:val="0"/>
         <w:spacing w:after="0" w:line="240" w:lineRule="auto"/>
         <w:rPr>
           <w:rFonts w:ascii="Times New Roman" w:hAnsi="Times New Roman" w:cs="Times New Roman"/>
@@ -3441,66 +3349,1567 @@
           <w:szCs w:val="24"/>
         </w:rPr>
       </w:pPr>
-      <w:r>
-        <w:rPr>
-          <w:rFonts w:ascii="Times New Roman" w:hAnsi="Times New Roman" w:cs="Times New Roman"/>
-          <w:sz w:val="24"/>
-          <w:szCs w:val="24"/>
-        </w:rPr>
-        <w:t>Findi</w:t>
-      </w:r>
-      <w:r>
-        <w:rPr>
-          <w:rFonts w:ascii="Times New Roman" w:hAnsi="Times New Roman" w:cs="Times New Roman"/>
-          <w:sz w:val="24"/>
-          <w:szCs w:val="24"/>
-        </w:rPr>
-        <w:t xml:space="preserve">ngs from a literature search or </w:t>
-      </w:r>
-      <w:r>
-        <w:rPr>
-          <w:rFonts w:ascii="Times New Roman" w:hAnsi="Times New Roman" w:cs="Times New Roman"/>
-          <w:sz w:val="24"/>
-          <w:szCs w:val="24"/>
-        </w:rPr>
-        <w:t xml:space="preserve">pilot study must be outlined including appropriate detailed references to earlier studies and data. </w:t>
-      </w:r>
-    </w:p>
-    <w:p>
-      <w:pPr>
-        <w:pStyle w:val="ListParagraph"/>
-        <w:numPr>
-          <w:ilvl w:val="0"/>
-          <w:numId w:val="23"/>
-        </w:numPr>
-        <w:autoSpaceDE w:val="0"/>
-        <w:autoSpaceDN w:val="0"/>
-        <w:adjustRightInd w:val="0"/>
-        <w:spacing w:after="0" w:line="240" w:lineRule="auto"/>
-        <w:rPr>
-          <w:rFonts w:ascii="Times New Roman" w:hAnsi="Times New Roman" w:cs="Times New Roman"/>
-          <w:sz w:val="24"/>
-          <w:szCs w:val="24"/>
-        </w:rPr>
-      </w:pPr>
-      <w:r>
-        <w:rPr>
-          <w:rFonts w:ascii="Times New Roman" w:hAnsi="Times New Roman" w:cs="Times New Roman"/>
-          <w:sz w:val="24"/>
-          <w:szCs w:val="24"/>
-        </w:rPr>
-        <w:t>If necessary, additional references to supporting data or additional information may be included in an appendix.</w:t>
-      </w:r>
-    </w:p>
-    <w:p>
-      <w:pPr>
-        <w:spacing w:after="0" w:line="240" w:lineRule="auto"/>
-        <w:rPr>
-          <w:rFonts w:ascii="Times New Roman" w:hAnsi="Times New Roman" w:cs="Times New Roman"/>
-          <w:sz w:val="24"/>
-          <w:szCs w:val="24"/>
-        </w:rPr>
-      </w:pPr>
+    </w:p>
+    <w:p>
+      <w:pPr>
+        <w:spacing w:before="100" w:beforeAutospacing="1" w:after="100" w:afterAutospacing="1" w:line="240" w:lineRule="auto"/>
+        <w:ind w:left="480" w:hanging="480"/>
+        <w:rPr>
+          <w:rFonts w:ascii="Times New Roman" w:eastAsia="Times New Roman" w:hAnsi="Times New Roman" w:cs="Times New Roman"/>
+          <w:sz w:val="24"/>
+          <w:szCs w:val="24"/>
+        </w:rPr>
+      </w:pPr>
+      <w:r>
+        <w:rPr>
+          <w:rFonts w:ascii="Times New Roman" w:eastAsia="Times New Roman" w:hAnsi="Times New Roman" w:cs="Times New Roman"/>
+          <w:sz w:val="24"/>
+          <w:szCs w:val="24"/>
+        </w:rPr>
+        <w:t xml:space="preserve">Albert, L. S., Reynolds, S. J., &amp; Turan, B. (2015). Turning Inward or Focusing Out? Navigating Theories of Interpersonal and Ethical Cognitions to Understand Ethical Decision-Making. </w:t>
+      </w:r>
+      <w:r>
+        <w:rPr>
+          <w:rFonts w:ascii="Times New Roman" w:eastAsia="Times New Roman" w:hAnsi="Times New Roman" w:cs="Times New Roman"/>
+          <w:i/>
+          <w:iCs/>
+          <w:sz w:val="24"/>
+          <w:szCs w:val="24"/>
+        </w:rPr>
+        <w:t>Journal of Business Ethics</w:t>
+      </w:r>
+      <w:r>
+        <w:rPr>
+          <w:rFonts w:ascii="Times New Roman" w:eastAsia="Times New Roman" w:hAnsi="Times New Roman" w:cs="Times New Roman"/>
+          <w:sz w:val="24"/>
+          <w:szCs w:val="24"/>
+        </w:rPr>
+        <w:t xml:space="preserve">, </w:t>
+      </w:r>
+      <w:r>
+        <w:rPr>
+          <w:rFonts w:ascii="Times New Roman" w:eastAsia="Times New Roman" w:hAnsi="Times New Roman" w:cs="Times New Roman"/>
+          <w:i/>
+          <w:iCs/>
+          <w:sz w:val="24"/>
+          <w:szCs w:val="24"/>
+        </w:rPr>
+        <w:t>130</w:t>
+      </w:r>
+      <w:r>
+        <w:rPr>
+          <w:rFonts w:ascii="Times New Roman" w:eastAsia="Times New Roman" w:hAnsi="Times New Roman" w:cs="Times New Roman"/>
+          <w:sz w:val="24"/>
+          <w:szCs w:val="24"/>
+        </w:rPr>
+        <w:t>(2), 467–484. https://doi.org/10.1007/s10551-014-2236-2</w:t>
+      </w:r>
+    </w:p>
+    <w:p>
+      <w:pPr>
+        <w:spacing w:before="100" w:beforeAutospacing="1" w:after="100" w:afterAutospacing="1" w:line="240" w:lineRule="auto"/>
+        <w:ind w:left="480" w:hanging="480"/>
+        <w:rPr>
+          <w:rFonts w:ascii="Times New Roman" w:eastAsia="Times New Roman" w:hAnsi="Times New Roman" w:cs="Times New Roman"/>
+          <w:sz w:val="24"/>
+          <w:szCs w:val="24"/>
+        </w:rPr>
+      </w:pPr>
+      <w:r>
+        <w:rPr>
+          <w:rFonts w:ascii="Times New Roman" w:eastAsia="Times New Roman" w:hAnsi="Times New Roman" w:cs="Times New Roman"/>
+          <w:sz w:val="24"/>
+          <w:szCs w:val="24"/>
+        </w:rPr>
+        <w:t xml:space="preserve">Andrade, G. (2020). Medical conspiracy theories: cognitive science and implications for ethics. </w:t>
+      </w:r>
+      <w:r>
+        <w:rPr>
+          <w:rFonts w:ascii="Times New Roman" w:eastAsia="Times New Roman" w:hAnsi="Times New Roman" w:cs="Times New Roman"/>
+          <w:i/>
+          <w:iCs/>
+          <w:sz w:val="24"/>
+          <w:szCs w:val="24"/>
+        </w:rPr>
+        <w:t>Medicine, Health Care and Philosophy</w:t>
+      </w:r>
+      <w:r>
+        <w:rPr>
+          <w:rFonts w:ascii="Times New Roman" w:eastAsia="Times New Roman" w:hAnsi="Times New Roman" w:cs="Times New Roman"/>
+          <w:sz w:val="24"/>
+          <w:szCs w:val="24"/>
+        </w:rPr>
+        <w:t xml:space="preserve">, </w:t>
+      </w:r>
+      <w:r>
+        <w:rPr>
+          <w:rFonts w:ascii="Times New Roman" w:eastAsia="Times New Roman" w:hAnsi="Times New Roman" w:cs="Times New Roman"/>
+          <w:i/>
+          <w:iCs/>
+          <w:sz w:val="24"/>
+          <w:szCs w:val="24"/>
+        </w:rPr>
+        <w:t>23</w:t>
+      </w:r>
+      <w:r>
+        <w:rPr>
+          <w:rFonts w:ascii="Times New Roman" w:eastAsia="Times New Roman" w:hAnsi="Times New Roman" w:cs="Times New Roman"/>
+          <w:sz w:val="24"/>
+          <w:szCs w:val="24"/>
+        </w:rPr>
+        <w:t>(3), 505–518. https://doi.org/10.1007/s11019-020-09951-6</w:t>
+      </w:r>
+    </w:p>
+    <w:p>
+      <w:pPr>
+        <w:spacing w:before="100" w:beforeAutospacing="1" w:after="100" w:afterAutospacing="1" w:line="240" w:lineRule="auto"/>
+        <w:ind w:left="480" w:hanging="480"/>
+        <w:rPr>
+          <w:rFonts w:ascii="Times New Roman" w:eastAsia="Times New Roman" w:hAnsi="Times New Roman" w:cs="Times New Roman"/>
+          <w:sz w:val="24"/>
+          <w:szCs w:val="24"/>
+        </w:rPr>
+      </w:pPr>
+      <w:r>
+        <w:rPr>
+          <w:rFonts w:ascii="Times New Roman" w:eastAsia="Times New Roman" w:hAnsi="Times New Roman" w:cs="Times New Roman"/>
+          <w:sz w:val="24"/>
+          <w:szCs w:val="24"/>
+        </w:rPr>
+        <w:t xml:space="preserve">Barilan, Y. M., &amp; Brusa, M. (2008). Human rights and bioethics. </w:t>
+      </w:r>
+      <w:r>
+        <w:rPr>
+          <w:rFonts w:ascii="Times New Roman" w:eastAsia="Times New Roman" w:hAnsi="Times New Roman" w:cs="Times New Roman"/>
+          <w:i/>
+          <w:iCs/>
+          <w:sz w:val="24"/>
+          <w:szCs w:val="24"/>
+        </w:rPr>
+        <w:t>Journal of Medical Ethics</w:t>
+      </w:r>
+      <w:r>
+        <w:rPr>
+          <w:rFonts w:ascii="Times New Roman" w:eastAsia="Times New Roman" w:hAnsi="Times New Roman" w:cs="Times New Roman"/>
+          <w:sz w:val="24"/>
+          <w:szCs w:val="24"/>
+        </w:rPr>
+        <w:t xml:space="preserve">, </w:t>
+      </w:r>
+      <w:r>
+        <w:rPr>
+          <w:rFonts w:ascii="Times New Roman" w:eastAsia="Times New Roman" w:hAnsi="Times New Roman" w:cs="Times New Roman"/>
+          <w:i/>
+          <w:iCs/>
+          <w:sz w:val="24"/>
+          <w:szCs w:val="24"/>
+        </w:rPr>
+        <w:t>34</w:t>
+      </w:r>
+      <w:r>
+        <w:rPr>
+          <w:rFonts w:ascii="Times New Roman" w:eastAsia="Times New Roman" w:hAnsi="Times New Roman" w:cs="Times New Roman"/>
+          <w:sz w:val="24"/>
+          <w:szCs w:val="24"/>
+        </w:rPr>
+        <w:t>(5), 379–383. https://doi.org/10.1136/jme.2007.020859</w:t>
+      </w:r>
+    </w:p>
+    <w:p>
+      <w:pPr>
+        <w:spacing w:before="100" w:beforeAutospacing="1" w:after="100" w:afterAutospacing="1" w:line="240" w:lineRule="auto"/>
+        <w:ind w:left="480" w:hanging="480"/>
+        <w:rPr>
+          <w:rFonts w:ascii="Times New Roman" w:eastAsia="Times New Roman" w:hAnsi="Times New Roman" w:cs="Times New Roman"/>
+          <w:sz w:val="24"/>
+          <w:szCs w:val="24"/>
+        </w:rPr>
+      </w:pPr>
+      <w:r>
+        <w:rPr>
+          <w:rFonts w:ascii="Times New Roman" w:eastAsia="Times New Roman" w:hAnsi="Times New Roman" w:cs="Times New Roman"/>
+          <w:sz w:val="24"/>
+          <w:szCs w:val="24"/>
+        </w:rPr>
+        <w:lastRenderedPageBreak/>
+        <w:t xml:space="preserve">Bateman, C. R., Valentine, S., &amp; Rittenburg, T. (2013). Ethical Decision Making in a Peer-to-Peer File Sharing Situation: The Role of Moral Absolutes and Social Consensus. </w:t>
+      </w:r>
+      <w:r>
+        <w:rPr>
+          <w:rFonts w:ascii="Times New Roman" w:eastAsia="Times New Roman" w:hAnsi="Times New Roman" w:cs="Times New Roman"/>
+          <w:i/>
+          <w:iCs/>
+          <w:sz w:val="24"/>
+          <w:szCs w:val="24"/>
+        </w:rPr>
+        <w:t>Journal of Business Ethics</w:t>
+      </w:r>
+      <w:r>
+        <w:rPr>
+          <w:rFonts w:ascii="Times New Roman" w:eastAsia="Times New Roman" w:hAnsi="Times New Roman" w:cs="Times New Roman"/>
+          <w:sz w:val="24"/>
+          <w:szCs w:val="24"/>
+        </w:rPr>
+        <w:t xml:space="preserve">, </w:t>
+      </w:r>
+      <w:r>
+        <w:rPr>
+          <w:rFonts w:ascii="Times New Roman" w:eastAsia="Times New Roman" w:hAnsi="Times New Roman" w:cs="Times New Roman"/>
+          <w:i/>
+          <w:iCs/>
+          <w:sz w:val="24"/>
+          <w:szCs w:val="24"/>
+        </w:rPr>
+        <w:t>115</w:t>
+      </w:r>
+      <w:r>
+        <w:rPr>
+          <w:rFonts w:ascii="Times New Roman" w:eastAsia="Times New Roman" w:hAnsi="Times New Roman" w:cs="Times New Roman"/>
+          <w:sz w:val="24"/>
+          <w:szCs w:val="24"/>
+        </w:rPr>
+        <w:t>(2), 229–240. https://doi.org/10.1007/s10551-012-1388-1</w:t>
+      </w:r>
+    </w:p>
+    <w:p>
+      <w:pPr>
+        <w:spacing w:before="100" w:beforeAutospacing="1" w:after="100" w:afterAutospacing="1" w:line="240" w:lineRule="auto"/>
+        <w:ind w:left="480" w:hanging="480"/>
+        <w:rPr>
+          <w:rFonts w:ascii="Times New Roman" w:eastAsia="Times New Roman" w:hAnsi="Times New Roman" w:cs="Times New Roman"/>
+          <w:sz w:val="24"/>
+          <w:szCs w:val="24"/>
+        </w:rPr>
+      </w:pPr>
+      <w:r>
+        <w:rPr>
+          <w:rFonts w:ascii="Times New Roman" w:eastAsia="Times New Roman" w:hAnsi="Times New Roman" w:cs="Times New Roman"/>
+          <w:sz w:val="24"/>
+          <w:szCs w:val="24"/>
+        </w:rPr>
+        <w:t xml:space="preserve">Benatar, S. R. (1997). </w:t>
+      </w:r>
+      <w:r>
+        <w:rPr>
+          <w:rFonts w:ascii="Times New Roman" w:eastAsia="Times New Roman" w:hAnsi="Times New Roman" w:cs="Times New Roman"/>
+          <w:i/>
+          <w:iCs/>
+          <w:sz w:val="24"/>
+          <w:szCs w:val="24"/>
+        </w:rPr>
+        <w:t>the Boundaries of Bioethics</w:t>
+      </w:r>
+      <w:r>
+        <w:rPr>
+          <w:rFonts w:ascii="Times New Roman" w:eastAsia="Times New Roman" w:hAnsi="Times New Roman" w:cs="Times New Roman"/>
+          <w:sz w:val="24"/>
+          <w:szCs w:val="24"/>
+        </w:rPr>
+        <w:t>. 397–415.</w:t>
+      </w:r>
+    </w:p>
+    <w:p>
+      <w:pPr>
+        <w:spacing w:before="100" w:beforeAutospacing="1" w:after="100" w:afterAutospacing="1" w:line="240" w:lineRule="auto"/>
+        <w:ind w:left="480" w:hanging="480"/>
+        <w:rPr>
+          <w:rFonts w:ascii="Times New Roman" w:eastAsia="Times New Roman" w:hAnsi="Times New Roman" w:cs="Times New Roman"/>
+          <w:sz w:val="24"/>
+          <w:szCs w:val="24"/>
+        </w:rPr>
+      </w:pPr>
+      <w:r>
+        <w:rPr>
+          <w:rFonts w:ascii="Times New Roman" w:eastAsia="Times New Roman" w:hAnsi="Times New Roman" w:cs="Times New Roman"/>
+          <w:sz w:val="24"/>
+          <w:szCs w:val="24"/>
+        </w:rPr>
+        <w:t xml:space="preserve">Crockett, M. J., Kurth-Nelson, Z., Siegel, J. Z., Dayan, P., &amp; Dolan, R. J. (2014). Harm to others outweighs harm to self in moral decision making. </w:t>
+      </w:r>
+      <w:r>
+        <w:rPr>
+          <w:rFonts w:ascii="Times New Roman" w:eastAsia="Times New Roman" w:hAnsi="Times New Roman" w:cs="Times New Roman"/>
+          <w:i/>
+          <w:iCs/>
+          <w:sz w:val="24"/>
+          <w:szCs w:val="24"/>
+        </w:rPr>
+        <w:t>Proceedings of the National Academy of Sciences of the United States of America</w:t>
+      </w:r>
+      <w:r>
+        <w:rPr>
+          <w:rFonts w:ascii="Times New Roman" w:eastAsia="Times New Roman" w:hAnsi="Times New Roman" w:cs="Times New Roman"/>
+          <w:sz w:val="24"/>
+          <w:szCs w:val="24"/>
+        </w:rPr>
+        <w:t xml:space="preserve">, </w:t>
+      </w:r>
+      <w:r>
+        <w:rPr>
+          <w:rFonts w:ascii="Times New Roman" w:eastAsia="Times New Roman" w:hAnsi="Times New Roman" w:cs="Times New Roman"/>
+          <w:i/>
+          <w:iCs/>
+          <w:sz w:val="24"/>
+          <w:szCs w:val="24"/>
+        </w:rPr>
+        <w:t>111</w:t>
+      </w:r>
+      <w:r>
+        <w:rPr>
+          <w:rFonts w:ascii="Times New Roman" w:eastAsia="Times New Roman" w:hAnsi="Times New Roman" w:cs="Times New Roman"/>
+          <w:sz w:val="24"/>
+          <w:szCs w:val="24"/>
+        </w:rPr>
+        <w:t>(48), 17320–17325. https://doi.org/10.1073/pnas.1408988111</w:t>
+      </w:r>
+    </w:p>
+    <w:p>
+      <w:pPr>
+        <w:spacing w:before="100" w:beforeAutospacing="1" w:after="100" w:afterAutospacing="1" w:line="240" w:lineRule="auto"/>
+        <w:ind w:left="480" w:hanging="480"/>
+        <w:rPr>
+          <w:rFonts w:ascii="Times New Roman" w:eastAsia="Times New Roman" w:hAnsi="Times New Roman" w:cs="Times New Roman"/>
+          <w:sz w:val="24"/>
+          <w:szCs w:val="24"/>
+        </w:rPr>
+      </w:pPr>
+      <w:proofErr w:type="spellStart"/>
+      <w:r>
+        <w:rPr>
+          <w:rFonts w:ascii="Times New Roman" w:eastAsia="Times New Roman" w:hAnsi="Times New Roman" w:cs="Times New Roman"/>
+          <w:sz w:val="24"/>
+          <w:szCs w:val="24"/>
+        </w:rPr>
+        <w:t>Bruine</w:t>
+      </w:r>
+      <w:proofErr w:type="spellEnd"/>
+      <w:r>
+        <w:rPr>
+          <w:rFonts w:ascii="Times New Roman" w:eastAsia="Times New Roman" w:hAnsi="Times New Roman" w:cs="Times New Roman"/>
+          <w:sz w:val="24"/>
+          <w:szCs w:val="24"/>
+        </w:rPr>
+        <w:t xml:space="preserve"> de Bruin, W., </w:t>
+      </w:r>
+      <w:proofErr w:type="spellStart"/>
+      <w:r>
+        <w:rPr>
+          <w:rFonts w:ascii="Times New Roman" w:eastAsia="Times New Roman" w:hAnsi="Times New Roman" w:cs="Times New Roman"/>
+          <w:sz w:val="24"/>
+          <w:szCs w:val="24"/>
+        </w:rPr>
+        <w:t>Galesic</w:t>
+      </w:r>
+      <w:proofErr w:type="spellEnd"/>
+      <w:r>
+        <w:rPr>
+          <w:rFonts w:ascii="Times New Roman" w:eastAsia="Times New Roman" w:hAnsi="Times New Roman" w:cs="Times New Roman"/>
+          <w:sz w:val="24"/>
+          <w:szCs w:val="24"/>
+        </w:rPr>
+        <w:t xml:space="preserve">, M., Parker, A. M., &amp; </w:t>
+      </w:r>
+      <w:proofErr w:type="spellStart"/>
+      <w:r>
+        <w:rPr>
+          <w:rFonts w:ascii="Times New Roman" w:eastAsia="Times New Roman" w:hAnsi="Times New Roman" w:cs="Times New Roman"/>
+          <w:sz w:val="24"/>
+          <w:szCs w:val="24"/>
+        </w:rPr>
+        <w:t>Vardavas</w:t>
+      </w:r>
+      <w:proofErr w:type="spellEnd"/>
+      <w:r>
+        <w:rPr>
+          <w:rFonts w:ascii="Times New Roman" w:eastAsia="Times New Roman" w:hAnsi="Times New Roman" w:cs="Times New Roman"/>
+          <w:sz w:val="24"/>
+          <w:szCs w:val="24"/>
+        </w:rPr>
+        <w:t xml:space="preserve">, R. (2020). The Role of Social Circle Perceptions in “False Consensus” about Population Statistics: Evidence from a National Flu Survey. </w:t>
+      </w:r>
+      <w:r>
+        <w:rPr>
+          <w:rFonts w:ascii="Times New Roman" w:eastAsia="Times New Roman" w:hAnsi="Times New Roman" w:cs="Times New Roman"/>
+          <w:i/>
+          <w:iCs/>
+          <w:sz w:val="24"/>
+          <w:szCs w:val="24"/>
+        </w:rPr>
+        <w:t>Medical Decision Making</w:t>
+      </w:r>
+      <w:r>
+        <w:rPr>
+          <w:rFonts w:ascii="Times New Roman" w:eastAsia="Times New Roman" w:hAnsi="Times New Roman" w:cs="Times New Roman"/>
+          <w:sz w:val="24"/>
+          <w:szCs w:val="24"/>
+        </w:rPr>
+        <w:t xml:space="preserve">, </w:t>
+      </w:r>
+      <w:r>
+        <w:rPr>
+          <w:rFonts w:ascii="Times New Roman" w:eastAsia="Times New Roman" w:hAnsi="Times New Roman" w:cs="Times New Roman"/>
+          <w:i/>
+          <w:iCs/>
+          <w:sz w:val="24"/>
+          <w:szCs w:val="24"/>
+        </w:rPr>
+        <w:t>40</w:t>
+      </w:r>
+      <w:r>
+        <w:rPr>
+          <w:rFonts w:ascii="Times New Roman" w:eastAsia="Times New Roman" w:hAnsi="Times New Roman" w:cs="Times New Roman"/>
+          <w:sz w:val="24"/>
+          <w:szCs w:val="24"/>
+        </w:rPr>
+        <w:t>(2), 235–241. https://doi.org/10.1177/0272989X20904960</w:t>
+      </w:r>
+    </w:p>
+    <w:p>
+      <w:pPr>
+        <w:spacing w:before="100" w:beforeAutospacing="1" w:after="100" w:afterAutospacing="1" w:line="240" w:lineRule="auto"/>
+        <w:ind w:left="480" w:hanging="480"/>
+        <w:rPr>
+          <w:rFonts w:ascii="Times New Roman" w:eastAsia="Times New Roman" w:hAnsi="Times New Roman" w:cs="Times New Roman"/>
+          <w:sz w:val="24"/>
+          <w:szCs w:val="24"/>
+        </w:rPr>
+      </w:pPr>
+      <w:r>
+        <w:rPr>
+          <w:rFonts w:ascii="Times New Roman" w:eastAsia="Times New Roman" w:hAnsi="Times New Roman" w:cs="Times New Roman"/>
+          <w:sz w:val="24"/>
+          <w:szCs w:val="24"/>
+        </w:rPr>
+        <w:t xml:space="preserve">Farrow, C. V., &amp; Tarrant, M. (2009). Weight-based discrimination, body dissatisfaction and emotional eating: the role of perceived social consensus. </w:t>
+      </w:r>
+      <w:r>
+        <w:rPr>
+          <w:rFonts w:ascii="Times New Roman" w:eastAsia="Times New Roman" w:hAnsi="Times New Roman" w:cs="Times New Roman"/>
+          <w:i/>
+          <w:iCs/>
+          <w:sz w:val="24"/>
+          <w:szCs w:val="24"/>
+        </w:rPr>
+        <w:t>Psychology &amp; Health</w:t>
+      </w:r>
+      <w:r>
+        <w:rPr>
+          <w:rFonts w:ascii="Times New Roman" w:eastAsia="Times New Roman" w:hAnsi="Times New Roman" w:cs="Times New Roman"/>
+          <w:sz w:val="24"/>
+          <w:szCs w:val="24"/>
+        </w:rPr>
+        <w:t xml:space="preserve">, </w:t>
+      </w:r>
+      <w:r>
+        <w:rPr>
+          <w:rFonts w:ascii="Times New Roman" w:eastAsia="Times New Roman" w:hAnsi="Times New Roman" w:cs="Times New Roman"/>
+          <w:i/>
+          <w:iCs/>
+          <w:sz w:val="24"/>
+          <w:szCs w:val="24"/>
+        </w:rPr>
+        <w:t>24</w:t>
+      </w:r>
+      <w:r>
+        <w:rPr>
+          <w:rFonts w:ascii="Times New Roman" w:eastAsia="Times New Roman" w:hAnsi="Times New Roman" w:cs="Times New Roman"/>
+          <w:sz w:val="24"/>
+          <w:szCs w:val="24"/>
+        </w:rPr>
+        <w:t>(9), 1021–1034. https://doi.org/10.1080/08870440802311348</w:t>
+      </w:r>
+    </w:p>
+    <w:p>
+      <w:pPr>
+        <w:spacing w:before="100" w:beforeAutospacing="1" w:after="100" w:afterAutospacing="1" w:line="240" w:lineRule="auto"/>
+        <w:ind w:left="480" w:hanging="480"/>
+        <w:rPr>
+          <w:rFonts w:ascii="Times New Roman" w:eastAsia="Times New Roman" w:hAnsi="Times New Roman" w:cs="Times New Roman"/>
+          <w:sz w:val="24"/>
+          <w:szCs w:val="24"/>
+        </w:rPr>
+      </w:pPr>
+      <w:r>
+        <w:rPr>
+          <w:rFonts w:ascii="Times New Roman" w:eastAsia="Times New Roman" w:hAnsi="Times New Roman" w:cs="Times New Roman"/>
+          <w:sz w:val="24"/>
+          <w:szCs w:val="24"/>
+        </w:rPr>
+        <w:t xml:space="preserve">Garrafa, V., Da Cunha, T. R., &amp; </w:t>
+      </w:r>
+      <w:proofErr w:type="spellStart"/>
+      <w:r>
+        <w:rPr>
+          <w:rFonts w:ascii="Times New Roman" w:eastAsia="Times New Roman" w:hAnsi="Times New Roman" w:cs="Times New Roman"/>
+          <w:sz w:val="24"/>
+          <w:szCs w:val="24"/>
+        </w:rPr>
+        <w:t>Manchola</w:t>
+      </w:r>
+      <w:proofErr w:type="spellEnd"/>
+      <w:r>
+        <w:rPr>
+          <w:rFonts w:ascii="Times New Roman" w:eastAsia="Times New Roman" w:hAnsi="Times New Roman" w:cs="Times New Roman"/>
+          <w:sz w:val="24"/>
+          <w:szCs w:val="24"/>
+        </w:rPr>
+        <w:t xml:space="preserve">, C. (2018). Access to Healthcare: A Central Question within Brazilian Bioethics. </w:t>
+      </w:r>
+      <w:r>
+        <w:rPr>
+          <w:rFonts w:ascii="Times New Roman" w:eastAsia="Times New Roman" w:hAnsi="Times New Roman" w:cs="Times New Roman"/>
+          <w:i/>
+          <w:iCs/>
+          <w:sz w:val="24"/>
+          <w:szCs w:val="24"/>
+        </w:rPr>
+        <w:t>Cambridge Quarterly of Healthcare Ethics</w:t>
+      </w:r>
+      <w:r>
+        <w:rPr>
+          <w:rFonts w:ascii="Times New Roman" w:eastAsia="Times New Roman" w:hAnsi="Times New Roman" w:cs="Times New Roman"/>
+          <w:sz w:val="24"/>
+          <w:szCs w:val="24"/>
+        </w:rPr>
+        <w:t xml:space="preserve">, </w:t>
+      </w:r>
+      <w:r>
+        <w:rPr>
+          <w:rFonts w:ascii="Times New Roman" w:eastAsia="Times New Roman" w:hAnsi="Times New Roman" w:cs="Times New Roman"/>
+          <w:i/>
+          <w:iCs/>
+          <w:sz w:val="24"/>
+          <w:szCs w:val="24"/>
+        </w:rPr>
+        <w:t>27</w:t>
+      </w:r>
+      <w:r>
+        <w:rPr>
+          <w:rFonts w:ascii="Times New Roman" w:eastAsia="Times New Roman" w:hAnsi="Times New Roman" w:cs="Times New Roman"/>
+          <w:sz w:val="24"/>
+          <w:szCs w:val="24"/>
+        </w:rPr>
+        <w:t>(3), 431–439. https://doi.org/10.1017/S0963180117000810</w:t>
+      </w:r>
+    </w:p>
+    <w:p>
+      <w:pPr>
+        <w:spacing w:before="100" w:beforeAutospacing="1" w:after="100" w:afterAutospacing="1" w:line="240" w:lineRule="auto"/>
+        <w:ind w:left="480" w:hanging="480"/>
+        <w:rPr>
+          <w:rFonts w:ascii="Times New Roman" w:eastAsia="Times New Roman" w:hAnsi="Times New Roman" w:cs="Times New Roman"/>
+          <w:sz w:val="24"/>
+          <w:szCs w:val="24"/>
+        </w:rPr>
+      </w:pPr>
+      <w:r>
+        <w:rPr>
+          <w:rFonts w:ascii="Times New Roman" w:eastAsia="Times New Roman" w:hAnsi="Times New Roman" w:cs="Times New Roman"/>
+          <w:sz w:val="24"/>
+          <w:szCs w:val="24"/>
+        </w:rPr>
+        <w:t xml:space="preserve">Goldberg, M. H., van der Linden, S., Leiserowitz, A., &amp; Maibach, E. (2020). Perceived Social Consensus Can Reduce Ideological Biases on Climate Change. </w:t>
+      </w:r>
+      <w:r>
+        <w:rPr>
+          <w:rFonts w:ascii="Times New Roman" w:eastAsia="Times New Roman" w:hAnsi="Times New Roman" w:cs="Times New Roman"/>
+          <w:i/>
+          <w:iCs/>
+          <w:sz w:val="24"/>
+          <w:szCs w:val="24"/>
+        </w:rPr>
+        <w:t>Environment and Behavior</w:t>
+      </w:r>
+      <w:r>
+        <w:rPr>
+          <w:rFonts w:ascii="Times New Roman" w:eastAsia="Times New Roman" w:hAnsi="Times New Roman" w:cs="Times New Roman"/>
+          <w:sz w:val="24"/>
+          <w:szCs w:val="24"/>
+        </w:rPr>
+        <w:t xml:space="preserve">, </w:t>
+      </w:r>
+      <w:r>
+        <w:rPr>
+          <w:rFonts w:ascii="Times New Roman" w:eastAsia="Times New Roman" w:hAnsi="Times New Roman" w:cs="Times New Roman"/>
+          <w:i/>
+          <w:iCs/>
+          <w:sz w:val="24"/>
+          <w:szCs w:val="24"/>
+        </w:rPr>
+        <w:t>52</w:t>
+      </w:r>
+      <w:r>
+        <w:rPr>
+          <w:rFonts w:ascii="Times New Roman" w:eastAsia="Times New Roman" w:hAnsi="Times New Roman" w:cs="Times New Roman"/>
+          <w:sz w:val="24"/>
+          <w:szCs w:val="24"/>
+        </w:rPr>
+        <w:t>(5), 495–517. https://doi.org/10.1177/0013916519853302</w:t>
+      </w:r>
+    </w:p>
+    <w:p>
+      <w:pPr>
+        <w:spacing w:before="100" w:beforeAutospacing="1" w:after="100" w:afterAutospacing="1" w:line="240" w:lineRule="auto"/>
+        <w:ind w:left="480" w:hanging="480"/>
+        <w:rPr>
+          <w:rFonts w:ascii="Times New Roman" w:eastAsia="Times New Roman" w:hAnsi="Times New Roman" w:cs="Times New Roman"/>
+          <w:sz w:val="24"/>
+          <w:szCs w:val="24"/>
+        </w:rPr>
+      </w:pPr>
+      <w:r>
+        <w:rPr>
+          <w:rFonts w:ascii="Times New Roman" w:eastAsia="Times New Roman" w:hAnsi="Times New Roman" w:cs="Times New Roman"/>
+          <w:sz w:val="24"/>
+          <w:szCs w:val="24"/>
+        </w:rPr>
+        <w:t xml:space="preserve">Greene, J. D. (2007). Why are VMPFC patients more utilitarian? A dual-process theory of moral judgment explains. </w:t>
+      </w:r>
+      <w:r>
+        <w:rPr>
+          <w:rFonts w:ascii="Times New Roman" w:eastAsia="Times New Roman" w:hAnsi="Times New Roman" w:cs="Times New Roman"/>
+          <w:i/>
+          <w:iCs/>
+          <w:sz w:val="24"/>
+          <w:szCs w:val="24"/>
+        </w:rPr>
+        <w:t>Trends in Cognitive Sciences</w:t>
+      </w:r>
+      <w:r>
+        <w:rPr>
+          <w:rFonts w:ascii="Times New Roman" w:eastAsia="Times New Roman" w:hAnsi="Times New Roman" w:cs="Times New Roman"/>
+          <w:sz w:val="24"/>
+          <w:szCs w:val="24"/>
+        </w:rPr>
+        <w:t xml:space="preserve">, </w:t>
+      </w:r>
+      <w:r>
+        <w:rPr>
+          <w:rFonts w:ascii="Times New Roman" w:eastAsia="Times New Roman" w:hAnsi="Times New Roman" w:cs="Times New Roman"/>
+          <w:i/>
+          <w:iCs/>
+          <w:sz w:val="24"/>
+          <w:szCs w:val="24"/>
+        </w:rPr>
+        <w:t>11</w:t>
+      </w:r>
+      <w:r>
+        <w:rPr>
+          <w:rFonts w:ascii="Times New Roman" w:eastAsia="Times New Roman" w:hAnsi="Times New Roman" w:cs="Times New Roman"/>
+          <w:sz w:val="24"/>
+          <w:szCs w:val="24"/>
+        </w:rPr>
+        <w:t>(8), 322–323. https://doi.org/10.1016/j.tics.2007.06.004</w:t>
+      </w:r>
+    </w:p>
+    <w:p>
+      <w:pPr>
+        <w:spacing w:before="100" w:beforeAutospacing="1" w:after="100" w:afterAutospacing="1" w:line="240" w:lineRule="auto"/>
+        <w:ind w:left="480" w:hanging="480"/>
+        <w:rPr>
+          <w:rFonts w:ascii="Times New Roman" w:eastAsia="Times New Roman" w:hAnsi="Times New Roman" w:cs="Times New Roman"/>
+          <w:sz w:val="24"/>
+          <w:szCs w:val="24"/>
+        </w:rPr>
+      </w:pPr>
+      <w:r>
+        <w:rPr>
+          <w:rFonts w:ascii="Times New Roman" w:eastAsia="Times New Roman" w:hAnsi="Times New Roman" w:cs="Times New Roman"/>
+          <w:sz w:val="24"/>
+          <w:szCs w:val="24"/>
+        </w:rPr>
+        <w:t xml:space="preserve">Kobayashi, K. (2018). The Impact of Perceived Scientific and Social Consensus on Scientific Beliefs. </w:t>
+      </w:r>
+      <w:r>
+        <w:rPr>
+          <w:rFonts w:ascii="Times New Roman" w:eastAsia="Times New Roman" w:hAnsi="Times New Roman" w:cs="Times New Roman"/>
+          <w:i/>
+          <w:iCs/>
+          <w:sz w:val="24"/>
+          <w:szCs w:val="24"/>
+        </w:rPr>
+        <w:t>Science Communication</w:t>
+      </w:r>
+      <w:r>
+        <w:rPr>
+          <w:rFonts w:ascii="Times New Roman" w:eastAsia="Times New Roman" w:hAnsi="Times New Roman" w:cs="Times New Roman"/>
+          <w:sz w:val="24"/>
+          <w:szCs w:val="24"/>
+        </w:rPr>
+        <w:t xml:space="preserve">, </w:t>
+      </w:r>
+      <w:r>
+        <w:rPr>
+          <w:rFonts w:ascii="Times New Roman" w:eastAsia="Times New Roman" w:hAnsi="Times New Roman" w:cs="Times New Roman"/>
+          <w:i/>
+          <w:iCs/>
+          <w:sz w:val="24"/>
+          <w:szCs w:val="24"/>
+        </w:rPr>
+        <w:t>40</w:t>
+      </w:r>
+      <w:r>
+        <w:rPr>
+          <w:rFonts w:ascii="Times New Roman" w:eastAsia="Times New Roman" w:hAnsi="Times New Roman" w:cs="Times New Roman"/>
+          <w:sz w:val="24"/>
+          <w:szCs w:val="24"/>
+        </w:rPr>
+        <w:t>(1), 63–88. https://doi.org/10.1177/1075547017748948</w:t>
+      </w:r>
+    </w:p>
+    <w:p>
+      <w:pPr>
+        <w:spacing w:before="100" w:beforeAutospacing="1" w:after="100" w:afterAutospacing="1" w:line="240" w:lineRule="auto"/>
+        <w:ind w:left="480" w:hanging="480"/>
+        <w:rPr>
+          <w:rFonts w:ascii="Times New Roman" w:eastAsia="Times New Roman" w:hAnsi="Times New Roman" w:cs="Times New Roman"/>
+          <w:sz w:val="24"/>
+          <w:szCs w:val="24"/>
+        </w:rPr>
+      </w:pPr>
+      <w:proofErr w:type="spellStart"/>
+      <w:r>
+        <w:rPr>
+          <w:rFonts w:ascii="Times New Roman" w:eastAsia="Times New Roman" w:hAnsi="Times New Roman" w:cs="Times New Roman"/>
+          <w:sz w:val="24"/>
+          <w:szCs w:val="24"/>
+        </w:rPr>
+        <w:t>Laakasuo</w:t>
+      </w:r>
+      <w:proofErr w:type="spellEnd"/>
+      <w:r>
+        <w:rPr>
+          <w:rFonts w:ascii="Times New Roman" w:eastAsia="Times New Roman" w:hAnsi="Times New Roman" w:cs="Times New Roman"/>
+          <w:sz w:val="24"/>
+          <w:szCs w:val="24"/>
+        </w:rPr>
+        <w:t xml:space="preserve">, M., &amp; Sundvall, J. (2016). Are utilitarian/deontological preferences unidimensional? </w:t>
+      </w:r>
+      <w:r>
+        <w:rPr>
+          <w:rFonts w:ascii="Times New Roman" w:eastAsia="Times New Roman" w:hAnsi="Times New Roman" w:cs="Times New Roman"/>
+          <w:i/>
+          <w:iCs/>
+          <w:sz w:val="24"/>
+          <w:szCs w:val="24"/>
+        </w:rPr>
+        <w:t>Frontiers in Psychology</w:t>
+      </w:r>
+      <w:r>
+        <w:rPr>
+          <w:rFonts w:ascii="Times New Roman" w:eastAsia="Times New Roman" w:hAnsi="Times New Roman" w:cs="Times New Roman"/>
+          <w:sz w:val="24"/>
+          <w:szCs w:val="24"/>
+        </w:rPr>
+        <w:t xml:space="preserve">, </w:t>
+      </w:r>
+      <w:r>
+        <w:rPr>
+          <w:rFonts w:ascii="Times New Roman" w:eastAsia="Times New Roman" w:hAnsi="Times New Roman" w:cs="Times New Roman"/>
+          <w:i/>
+          <w:iCs/>
+          <w:sz w:val="24"/>
+          <w:szCs w:val="24"/>
+        </w:rPr>
+        <w:t>7</w:t>
+      </w:r>
+      <w:r>
+        <w:rPr>
+          <w:rFonts w:ascii="Times New Roman" w:eastAsia="Times New Roman" w:hAnsi="Times New Roman" w:cs="Times New Roman"/>
+          <w:sz w:val="24"/>
+          <w:szCs w:val="24"/>
+        </w:rPr>
+        <w:t>(AUG), 1–11. https://doi.org/10.3389/fpsyg.2016.01228</w:t>
+      </w:r>
+    </w:p>
+    <w:p>
+      <w:pPr>
+        <w:spacing w:before="100" w:beforeAutospacing="1" w:after="100" w:afterAutospacing="1" w:line="240" w:lineRule="auto"/>
+        <w:ind w:left="480" w:hanging="480"/>
+        <w:rPr>
+          <w:rFonts w:ascii="Times New Roman" w:eastAsia="Times New Roman" w:hAnsi="Times New Roman" w:cs="Times New Roman"/>
+          <w:sz w:val="24"/>
+          <w:szCs w:val="24"/>
+        </w:rPr>
+      </w:pPr>
+      <w:r>
+        <w:rPr>
+          <w:rFonts w:ascii="Times New Roman" w:eastAsia="Times New Roman" w:hAnsi="Times New Roman" w:cs="Times New Roman"/>
+          <w:sz w:val="24"/>
+          <w:szCs w:val="24"/>
+        </w:rPr>
+        <w:t xml:space="preserve">Lee, J. J., &amp; Gino, F. (2015). Poker-faced morality: Concealing emotions leads to utilitarian decision making. </w:t>
+      </w:r>
+      <w:r>
+        <w:rPr>
+          <w:rFonts w:ascii="Times New Roman" w:eastAsia="Times New Roman" w:hAnsi="Times New Roman" w:cs="Times New Roman"/>
+          <w:i/>
+          <w:iCs/>
+          <w:sz w:val="24"/>
+          <w:szCs w:val="24"/>
+        </w:rPr>
+        <w:t>Organizational Behavior and Human Decision Processes</w:t>
+      </w:r>
+      <w:r>
+        <w:rPr>
+          <w:rFonts w:ascii="Times New Roman" w:eastAsia="Times New Roman" w:hAnsi="Times New Roman" w:cs="Times New Roman"/>
+          <w:sz w:val="24"/>
+          <w:szCs w:val="24"/>
+        </w:rPr>
+        <w:t xml:space="preserve">, </w:t>
+      </w:r>
+      <w:r>
+        <w:rPr>
+          <w:rFonts w:ascii="Times New Roman" w:eastAsia="Times New Roman" w:hAnsi="Times New Roman" w:cs="Times New Roman"/>
+          <w:i/>
+          <w:iCs/>
+          <w:sz w:val="24"/>
+          <w:szCs w:val="24"/>
+        </w:rPr>
+        <w:t>126</w:t>
+      </w:r>
+      <w:r>
+        <w:rPr>
+          <w:rFonts w:ascii="Times New Roman" w:eastAsia="Times New Roman" w:hAnsi="Times New Roman" w:cs="Times New Roman"/>
+          <w:sz w:val="24"/>
+          <w:szCs w:val="24"/>
+        </w:rPr>
+        <w:t>, 49–64. https://doi.org/10.1016/j.obhdp.2014.10.006</w:t>
+      </w:r>
+    </w:p>
+    <w:p>
+      <w:pPr>
+        <w:spacing w:before="100" w:beforeAutospacing="1" w:after="100" w:afterAutospacing="1" w:line="240" w:lineRule="auto"/>
+        <w:ind w:left="480" w:hanging="480"/>
+        <w:rPr>
+          <w:rFonts w:ascii="Times New Roman" w:eastAsia="Times New Roman" w:hAnsi="Times New Roman" w:cs="Times New Roman"/>
+          <w:sz w:val="24"/>
+          <w:szCs w:val="24"/>
+        </w:rPr>
+      </w:pPr>
+      <w:r>
+        <w:rPr>
+          <w:rFonts w:ascii="Times New Roman" w:eastAsia="Times New Roman" w:hAnsi="Times New Roman" w:cs="Times New Roman"/>
+          <w:sz w:val="24"/>
+          <w:szCs w:val="24"/>
+        </w:rPr>
+        <w:t xml:space="preserve">Love, E., Salinas, T. C., &amp; Rotman, J. D. (2020). The Ethical Standards of Judgment Questionnaire: Development and Validation of Independent Measures of Formalism and Consequentialism. </w:t>
+      </w:r>
+      <w:r>
+        <w:rPr>
+          <w:rFonts w:ascii="Times New Roman" w:eastAsia="Times New Roman" w:hAnsi="Times New Roman" w:cs="Times New Roman"/>
+          <w:i/>
+          <w:iCs/>
+          <w:sz w:val="24"/>
+          <w:szCs w:val="24"/>
+        </w:rPr>
+        <w:t>Journal of Business Ethics</w:t>
+      </w:r>
+      <w:r>
+        <w:rPr>
+          <w:rFonts w:ascii="Times New Roman" w:eastAsia="Times New Roman" w:hAnsi="Times New Roman" w:cs="Times New Roman"/>
+          <w:sz w:val="24"/>
+          <w:szCs w:val="24"/>
+        </w:rPr>
+        <w:t xml:space="preserve">, </w:t>
+      </w:r>
+      <w:r>
+        <w:rPr>
+          <w:rFonts w:ascii="Times New Roman" w:eastAsia="Times New Roman" w:hAnsi="Times New Roman" w:cs="Times New Roman"/>
+          <w:i/>
+          <w:iCs/>
+          <w:sz w:val="24"/>
+          <w:szCs w:val="24"/>
+        </w:rPr>
+        <w:t>161</w:t>
+      </w:r>
+      <w:r>
+        <w:rPr>
+          <w:rFonts w:ascii="Times New Roman" w:eastAsia="Times New Roman" w:hAnsi="Times New Roman" w:cs="Times New Roman"/>
+          <w:sz w:val="24"/>
+          <w:szCs w:val="24"/>
+        </w:rPr>
+        <w:t>(1), 115–132. https://doi.org/10.1007/s10551-018-3937-8</w:t>
+      </w:r>
+    </w:p>
+    <w:p>
+      <w:pPr>
+        <w:spacing w:before="100" w:beforeAutospacing="1" w:after="100" w:afterAutospacing="1" w:line="240" w:lineRule="auto"/>
+        <w:ind w:left="480" w:hanging="480"/>
+        <w:rPr>
+          <w:rFonts w:ascii="Times New Roman" w:eastAsia="Times New Roman" w:hAnsi="Times New Roman" w:cs="Times New Roman"/>
+          <w:sz w:val="24"/>
+          <w:szCs w:val="24"/>
+        </w:rPr>
+      </w:pPr>
+      <w:r>
+        <w:rPr>
+          <w:rFonts w:ascii="Times New Roman" w:eastAsia="Times New Roman" w:hAnsi="Times New Roman" w:cs="Times New Roman"/>
+          <w:sz w:val="24"/>
+          <w:szCs w:val="24"/>
+        </w:rPr>
+        <w:lastRenderedPageBreak/>
+        <w:t xml:space="preserve">Macko, A. (2021). Contingencies of self-worth and the strength of deontological and utilitarian inclinations. </w:t>
+      </w:r>
+      <w:r>
+        <w:rPr>
+          <w:rFonts w:ascii="Times New Roman" w:eastAsia="Times New Roman" w:hAnsi="Times New Roman" w:cs="Times New Roman"/>
+          <w:i/>
+          <w:iCs/>
+          <w:sz w:val="24"/>
+          <w:szCs w:val="24"/>
+        </w:rPr>
+        <w:t>Journal of Social Psychology</w:t>
+      </w:r>
+      <w:r>
+        <w:rPr>
+          <w:rFonts w:ascii="Times New Roman" w:eastAsia="Times New Roman" w:hAnsi="Times New Roman" w:cs="Times New Roman"/>
+          <w:sz w:val="24"/>
+          <w:szCs w:val="24"/>
+        </w:rPr>
+        <w:t xml:space="preserve">, </w:t>
+      </w:r>
+      <w:r>
+        <w:rPr>
+          <w:rFonts w:ascii="Times New Roman" w:eastAsia="Times New Roman" w:hAnsi="Times New Roman" w:cs="Times New Roman"/>
+          <w:i/>
+          <w:iCs/>
+          <w:sz w:val="24"/>
+          <w:szCs w:val="24"/>
+        </w:rPr>
+        <w:t>161</w:t>
+      </w:r>
+      <w:r>
+        <w:rPr>
+          <w:rFonts w:ascii="Times New Roman" w:eastAsia="Times New Roman" w:hAnsi="Times New Roman" w:cs="Times New Roman"/>
+          <w:sz w:val="24"/>
+          <w:szCs w:val="24"/>
+        </w:rPr>
+        <w:t>(6), 664–682. https://doi.org/10.1080/00224545.2020.1860882</w:t>
+      </w:r>
+    </w:p>
+    <w:p>
+      <w:pPr>
+        <w:spacing w:before="100" w:beforeAutospacing="1" w:after="100" w:afterAutospacing="1" w:line="240" w:lineRule="auto"/>
+        <w:ind w:left="480" w:hanging="480"/>
+        <w:rPr>
+          <w:rFonts w:ascii="Times New Roman" w:eastAsia="Times New Roman" w:hAnsi="Times New Roman" w:cs="Times New Roman"/>
+          <w:sz w:val="24"/>
+          <w:szCs w:val="24"/>
+        </w:rPr>
+      </w:pPr>
+      <w:r>
+        <w:rPr>
+          <w:rFonts w:ascii="Times New Roman" w:eastAsia="Times New Roman" w:hAnsi="Times New Roman" w:cs="Times New Roman"/>
+          <w:sz w:val="24"/>
+          <w:szCs w:val="24"/>
+        </w:rPr>
+        <w:t xml:space="preserve">Mandal, J., </w:t>
+      </w:r>
+      <w:proofErr w:type="spellStart"/>
+      <w:r>
+        <w:rPr>
+          <w:rFonts w:ascii="Times New Roman" w:eastAsia="Times New Roman" w:hAnsi="Times New Roman" w:cs="Times New Roman"/>
+          <w:sz w:val="24"/>
+          <w:szCs w:val="24"/>
+        </w:rPr>
+        <w:t>Ponnambath</w:t>
+      </w:r>
+      <w:proofErr w:type="spellEnd"/>
+      <w:r>
+        <w:rPr>
+          <w:rFonts w:ascii="Times New Roman" w:eastAsia="Times New Roman" w:hAnsi="Times New Roman" w:cs="Times New Roman"/>
+          <w:sz w:val="24"/>
+          <w:szCs w:val="24"/>
+        </w:rPr>
+        <w:t xml:space="preserve">, D., &amp; Parija, S. (2016). Utilitarian and deontological ethics in medicine. </w:t>
+      </w:r>
+      <w:r>
+        <w:rPr>
+          <w:rFonts w:ascii="Times New Roman" w:eastAsia="Times New Roman" w:hAnsi="Times New Roman" w:cs="Times New Roman"/>
+          <w:i/>
+          <w:iCs/>
+          <w:sz w:val="24"/>
+          <w:szCs w:val="24"/>
+        </w:rPr>
+        <w:t>Tropical Parasitology</w:t>
+      </w:r>
+      <w:r>
+        <w:rPr>
+          <w:rFonts w:ascii="Times New Roman" w:eastAsia="Times New Roman" w:hAnsi="Times New Roman" w:cs="Times New Roman"/>
+          <w:sz w:val="24"/>
+          <w:szCs w:val="24"/>
+        </w:rPr>
+        <w:t xml:space="preserve">, </w:t>
+      </w:r>
+      <w:r>
+        <w:rPr>
+          <w:rFonts w:ascii="Times New Roman" w:eastAsia="Times New Roman" w:hAnsi="Times New Roman" w:cs="Times New Roman"/>
+          <w:i/>
+          <w:iCs/>
+          <w:sz w:val="24"/>
+          <w:szCs w:val="24"/>
+        </w:rPr>
+        <w:t>6</w:t>
+      </w:r>
+      <w:r>
+        <w:rPr>
+          <w:rFonts w:ascii="Times New Roman" w:eastAsia="Times New Roman" w:hAnsi="Times New Roman" w:cs="Times New Roman"/>
+          <w:sz w:val="24"/>
+          <w:szCs w:val="24"/>
+        </w:rPr>
+        <w:t>(1), 5. https://doi.org/10.4103/2229-5070.175024</w:t>
+      </w:r>
+    </w:p>
+    <w:p>
+      <w:pPr>
+        <w:spacing w:before="100" w:beforeAutospacing="1" w:after="100" w:afterAutospacing="1" w:line="240" w:lineRule="auto"/>
+        <w:ind w:left="480" w:hanging="480"/>
+        <w:rPr>
+          <w:rFonts w:ascii="Times New Roman" w:eastAsia="Times New Roman" w:hAnsi="Times New Roman" w:cs="Times New Roman"/>
+          <w:sz w:val="24"/>
+          <w:szCs w:val="24"/>
+        </w:rPr>
+      </w:pPr>
+      <w:r>
+        <w:rPr>
+          <w:rFonts w:ascii="Times New Roman" w:eastAsia="Times New Roman" w:hAnsi="Times New Roman" w:cs="Times New Roman"/>
+          <w:sz w:val="24"/>
+          <w:szCs w:val="24"/>
+        </w:rPr>
+        <w:t xml:space="preserve">Topline, F., Trend, P., &amp; Comparison, F. O. R. (2021). </w:t>
+      </w:r>
+      <w:r>
+        <w:rPr>
+          <w:rFonts w:ascii="Times New Roman" w:eastAsia="Times New Roman" w:hAnsi="Times New Roman" w:cs="Times New Roman"/>
+          <w:i/>
+          <w:iCs/>
+          <w:sz w:val="24"/>
+          <w:szCs w:val="24"/>
+        </w:rPr>
+        <w:t>1 Pew Research Center 2021</w:t>
+      </w:r>
+      <w:r>
+        <w:rPr>
+          <w:rFonts w:ascii="Times New Roman" w:eastAsia="Times New Roman" w:hAnsi="Times New Roman" w:cs="Times New Roman"/>
+          <w:sz w:val="24"/>
+          <w:szCs w:val="24"/>
+        </w:rPr>
+        <w:t xml:space="preserve">. </w:t>
+      </w:r>
+      <w:proofErr w:type="gramStart"/>
+      <w:r>
+        <w:rPr>
+          <w:rFonts w:ascii="Times New Roman" w:eastAsia="Times New Roman" w:hAnsi="Times New Roman" w:cs="Times New Roman"/>
+          <w:i/>
+          <w:iCs/>
+          <w:sz w:val="24"/>
+          <w:szCs w:val="24"/>
+        </w:rPr>
+        <w:t>January</w:t>
+      </w:r>
+      <w:r>
+        <w:rPr>
+          <w:rFonts w:ascii="Times New Roman" w:eastAsia="Times New Roman" w:hAnsi="Times New Roman" w:cs="Times New Roman"/>
+          <w:sz w:val="24"/>
+          <w:szCs w:val="24"/>
+        </w:rPr>
+        <w:t>,</w:t>
+      </w:r>
+      <w:proofErr w:type="gramEnd"/>
+      <w:r>
+        <w:rPr>
+          <w:rFonts w:ascii="Times New Roman" w:eastAsia="Times New Roman" w:hAnsi="Times New Roman" w:cs="Times New Roman"/>
+          <w:sz w:val="24"/>
+          <w:szCs w:val="24"/>
+        </w:rPr>
+        <w:t xml:space="preserve"> 1–14.</w:t>
+      </w:r>
+    </w:p>
+    <w:p>
+      <w:pPr>
+        <w:spacing w:before="100" w:beforeAutospacing="1" w:after="100" w:afterAutospacing="1" w:line="240" w:lineRule="auto"/>
+        <w:ind w:left="480" w:hanging="480"/>
+        <w:rPr>
+          <w:rFonts w:ascii="Times New Roman" w:eastAsia="Times New Roman" w:hAnsi="Times New Roman" w:cs="Times New Roman"/>
+          <w:sz w:val="24"/>
+          <w:szCs w:val="24"/>
+        </w:rPr>
+      </w:pPr>
+      <w:r>
+        <w:rPr>
+          <w:rFonts w:ascii="Times New Roman" w:eastAsia="Times New Roman" w:hAnsi="Times New Roman" w:cs="Times New Roman"/>
+          <w:sz w:val="24"/>
+          <w:szCs w:val="24"/>
+        </w:rPr>
+        <w:t xml:space="preserve">Schminke, M., Ambrose, M. L., &amp; Noel, T. W. (1997). The Effect of Ethical Frameworks on Perceptions of Organizational Justice. </w:t>
+      </w:r>
+      <w:r>
+        <w:rPr>
+          <w:rFonts w:ascii="Times New Roman" w:eastAsia="Times New Roman" w:hAnsi="Times New Roman" w:cs="Times New Roman"/>
+          <w:i/>
+          <w:iCs/>
+          <w:sz w:val="24"/>
+          <w:szCs w:val="24"/>
+        </w:rPr>
+        <w:t>Academy of Management Journal</w:t>
+      </w:r>
+      <w:r>
+        <w:rPr>
+          <w:rFonts w:ascii="Times New Roman" w:eastAsia="Times New Roman" w:hAnsi="Times New Roman" w:cs="Times New Roman"/>
+          <w:sz w:val="24"/>
+          <w:szCs w:val="24"/>
+        </w:rPr>
+        <w:t xml:space="preserve">, </w:t>
+      </w:r>
+      <w:r>
+        <w:rPr>
+          <w:rFonts w:ascii="Times New Roman" w:eastAsia="Times New Roman" w:hAnsi="Times New Roman" w:cs="Times New Roman"/>
+          <w:i/>
+          <w:iCs/>
+          <w:sz w:val="24"/>
+          <w:szCs w:val="24"/>
+        </w:rPr>
+        <w:t>40</w:t>
+      </w:r>
+      <w:r>
+        <w:rPr>
+          <w:rFonts w:ascii="Times New Roman" w:eastAsia="Times New Roman" w:hAnsi="Times New Roman" w:cs="Times New Roman"/>
+          <w:sz w:val="24"/>
+          <w:szCs w:val="24"/>
+        </w:rPr>
+        <w:t>(5), 1190–1207. https://doi.org/10.5465/256932</w:t>
+      </w:r>
+    </w:p>
+    <w:p>
+      <w:pPr>
+        <w:spacing w:before="100" w:beforeAutospacing="1" w:after="100" w:afterAutospacing="1" w:line="240" w:lineRule="auto"/>
+        <w:ind w:left="480" w:hanging="480"/>
+        <w:rPr>
+          <w:rFonts w:ascii="Times New Roman" w:eastAsia="Times New Roman" w:hAnsi="Times New Roman" w:cs="Times New Roman"/>
+          <w:sz w:val="24"/>
+          <w:szCs w:val="24"/>
+        </w:rPr>
+      </w:pPr>
+      <w:r>
+        <w:rPr>
+          <w:rFonts w:ascii="Times New Roman" w:eastAsia="Times New Roman" w:hAnsi="Times New Roman" w:cs="Times New Roman"/>
+          <w:sz w:val="24"/>
+          <w:szCs w:val="24"/>
+        </w:rPr>
+        <w:t xml:space="preserve">Stapleton, G., Schröder-Bäck, P., </w:t>
+      </w:r>
+      <w:proofErr w:type="spellStart"/>
+      <w:r>
+        <w:rPr>
+          <w:rFonts w:ascii="Times New Roman" w:eastAsia="Times New Roman" w:hAnsi="Times New Roman" w:cs="Times New Roman"/>
+          <w:sz w:val="24"/>
+          <w:szCs w:val="24"/>
+        </w:rPr>
+        <w:t>Laaser</w:t>
+      </w:r>
+      <w:proofErr w:type="spellEnd"/>
+      <w:r>
+        <w:rPr>
+          <w:rFonts w:ascii="Times New Roman" w:eastAsia="Times New Roman" w:hAnsi="Times New Roman" w:cs="Times New Roman"/>
+          <w:sz w:val="24"/>
+          <w:szCs w:val="24"/>
+        </w:rPr>
+        <w:t xml:space="preserve">, U., </w:t>
+      </w:r>
+      <w:proofErr w:type="spellStart"/>
+      <w:r>
+        <w:rPr>
+          <w:rFonts w:ascii="Times New Roman" w:eastAsia="Times New Roman" w:hAnsi="Times New Roman" w:cs="Times New Roman"/>
+          <w:sz w:val="24"/>
+          <w:szCs w:val="24"/>
+        </w:rPr>
+        <w:t>Meershoek</w:t>
+      </w:r>
+      <w:proofErr w:type="spellEnd"/>
+      <w:r>
+        <w:rPr>
+          <w:rFonts w:ascii="Times New Roman" w:eastAsia="Times New Roman" w:hAnsi="Times New Roman" w:cs="Times New Roman"/>
+          <w:sz w:val="24"/>
+          <w:szCs w:val="24"/>
+        </w:rPr>
+        <w:t xml:space="preserve">, A., &amp; Popa, D. (2014). Global health ethics: An introduction to prominent theories and relevant topics. </w:t>
+      </w:r>
+      <w:r>
+        <w:rPr>
+          <w:rFonts w:ascii="Times New Roman" w:eastAsia="Times New Roman" w:hAnsi="Times New Roman" w:cs="Times New Roman"/>
+          <w:i/>
+          <w:iCs/>
+          <w:sz w:val="24"/>
+          <w:szCs w:val="24"/>
+        </w:rPr>
+        <w:t>Global Health Action</w:t>
+      </w:r>
+      <w:r>
+        <w:rPr>
+          <w:rFonts w:ascii="Times New Roman" w:eastAsia="Times New Roman" w:hAnsi="Times New Roman" w:cs="Times New Roman"/>
+          <w:sz w:val="24"/>
+          <w:szCs w:val="24"/>
+        </w:rPr>
+        <w:t xml:space="preserve">, </w:t>
+      </w:r>
+      <w:r>
+        <w:rPr>
+          <w:rFonts w:ascii="Times New Roman" w:eastAsia="Times New Roman" w:hAnsi="Times New Roman" w:cs="Times New Roman"/>
+          <w:i/>
+          <w:iCs/>
+          <w:sz w:val="24"/>
+          <w:szCs w:val="24"/>
+        </w:rPr>
+        <w:t>7</w:t>
+      </w:r>
+      <w:r>
+        <w:rPr>
+          <w:rFonts w:ascii="Times New Roman" w:eastAsia="Times New Roman" w:hAnsi="Times New Roman" w:cs="Times New Roman"/>
+          <w:sz w:val="24"/>
+          <w:szCs w:val="24"/>
+        </w:rPr>
+        <w:t>(SUPP.1). https://doi.org/10.3402/gha.v7.23569</w:t>
+      </w:r>
+    </w:p>
+    <w:p>
+      <w:pPr>
+        <w:spacing w:before="100" w:beforeAutospacing="1" w:after="100" w:afterAutospacing="1" w:line="240" w:lineRule="auto"/>
+        <w:ind w:left="480" w:hanging="480"/>
+        <w:rPr>
+          <w:rFonts w:ascii="Times New Roman" w:eastAsia="Times New Roman" w:hAnsi="Times New Roman" w:cs="Times New Roman"/>
+          <w:sz w:val="24"/>
+          <w:szCs w:val="24"/>
+        </w:rPr>
+      </w:pPr>
+      <w:r>
+        <w:rPr>
+          <w:rFonts w:ascii="Times New Roman" w:eastAsia="Times New Roman" w:hAnsi="Times New Roman" w:cs="Times New Roman"/>
+          <w:sz w:val="24"/>
+          <w:szCs w:val="24"/>
+        </w:rPr>
+        <w:t xml:space="preserve">van Stekelenburg, A., Schaap, G., Veling, H., van ’t Riet, J., &amp; </w:t>
+      </w:r>
+      <w:proofErr w:type="spellStart"/>
+      <w:r>
+        <w:rPr>
+          <w:rFonts w:ascii="Times New Roman" w:eastAsia="Times New Roman" w:hAnsi="Times New Roman" w:cs="Times New Roman"/>
+          <w:sz w:val="24"/>
+          <w:szCs w:val="24"/>
+        </w:rPr>
+        <w:t>Buijzen</w:t>
+      </w:r>
+      <w:proofErr w:type="spellEnd"/>
+      <w:r>
+        <w:rPr>
+          <w:rFonts w:ascii="Times New Roman" w:eastAsia="Times New Roman" w:hAnsi="Times New Roman" w:cs="Times New Roman"/>
+          <w:sz w:val="24"/>
+          <w:szCs w:val="24"/>
+        </w:rPr>
+        <w:t xml:space="preserve">, M. (2022). Scientific-Consensus Communication About Contested Science: A Preregistered Meta-Analysis. </w:t>
+      </w:r>
+      <w:r>
+        <w:rPr>
+          <w:rFonts w:ascii="Times New Roman" w:eastAsia="Times New Roman" w:hAnsi="Times New Roman" w:cs="Times New Roman"/>
+          <w:i/>
+          <w:iCs/>
+          <w:sz w:val="24"/>
+          <w:szCs w:val="24"/>
+        </w:rPr>
+        <w:t>Psychological Science</w:t>
+      </w:r>
+      <w:r>
+        <w:rPr>
+          <w:rFonts w:ascii="Times New Roman" w:eastAsia="Times New Roman" w:hAnsi="Times New Roman" w:cs="Times New Roman"/>
+          <w:sz w:val="24"/>
+          <w:szCs w:val="24"/>
+        </w:rPr>
+        <w:t xml:space="preserve">, </w:t>
+      </w:r>
+      <w:r>
+        <w:rPr>
+          <w:rFonts w:ascii="Times New Roman" w:eastAsia="Times New Roman" w:hAnsi="Times New Roman" w:cs="Times New Roman"/>
+          <w:i/>
+          <w:iCs/>
+          <w:sz w:val="24"/>
+          <w:szCs w:val="24"/>
+        </w:rPr>
+        <w:t>33</w:t>
+      </w:r>
+      <w:r>
+        <w:rPr>
+          <w:rFonts w:ascii="Times New Roman" w:eastAsia="Times New Roman" w:hAnsi="Times New Roman" w:cs="Times New Roman"/>
+          <w:sz w:val="24"/>
+          <w:szCs w:val="24"/>
+        </w:rPr>
+        <w:t>(12), 1989–2008. https://doi.org/10.1177/09567976221083219</w:t>
+      </w:r>
+    </w:p>
+    <w:p>
+      <w:pPr>
+        <w:spacing w:before="100" w:beforeAutospacing="1" w:after="100" w:afterAutospacing="1" w:line="240" w:lineRule="auto"/>
+        <w:ind w:left="480" w:hanging="480"/>
+        <w:rPr>
+          <w:rFonts w:ascii="Times New Roman" w:eastAsia="Times New Roman" w:hAnsi="Times New Roman" w:cs="Times New Roman"/>
+          <w:sz w:val="24"/>
+          <w:szCs w:val="24"/>
+        </w:rPr>
+      </w:pPr>
+      <w:r>
+        <w:rPr>
+          <w:rFonts w:ascii="Times New Roman" w:eastAsia="Times New Roman" w:hAnsi="Times New Roman" w:cs="Times New Roman"/>
+          <w:sz w:val="24"/>
+          <w:szCs w:val="24"/>
+        </w:rPr>
+        <w:t xml:space="preserve">McGlothlin, H., &amp; Killen, M. (2010). Special issue article How social experience is related to </w:t>
+      </w:r>
+      <w:proofErr w:type="gramStart"/>
+      <w:r>
+        <w:rPr>
+          <w:rFonts w:ascii="Times New Roman" w:eastAsia="Times New Roman" w:hAnsi="Times New Roman" w:cs="Times New Roman"/>
+          <w:sz w:val="24"/>
+          <w:szCs w:val="24"/>
+        </w:rPr>
+        <w:t>children ’</w:t>
+      </w:r>
+      <w:proofErr w:type="gramEnd"/>
+      <w:r>
+        <w:rPr>
+          <w:rFonts w:ascii="Times New Roman" w:eastAsia="Times New Roman" w:hAnsi="Times New Roman" w:cs="Times New Roman"/>
+          <w:sz w:val="24"/>
+          <w:szCs w:val="24"/>
+        </w:rPr>
+        <w:t xml:space="preserve"> s intergroup attitudes. </w:t>
+      </w:r>
+      <w:r>
+        <w:rPr>
+          <w:rFonts w:ascii="Times New Roman" w:eastAsia="Times New Roman" w:hAnsi="Times New Roman" w:cs="Times New Roman"/>
+          <w:i/>
+          <w:iCs/>
+          <w:sz w:val="24"/>
+          <w:szCs w:val="24"/>
+        </w:rPr>
+        <w:t>European Journal of Social Psychology Eur.</w:t>
+      </w:r>
+      <w:r>
+        <w:rPr>
+          <w:rFonts w:ascii="Times New Roman" w:eastAsia="Times New Roman" w:hAnsi="Times New Roman" w:cs="Times New Roman"/>
+          <w:sz w:val="24"/>
+          <w:szCs w:val="24"/>
+        </w:rPr>
+        <w:t xml:space="preserve">, </w:t>
+      </w:r>
+      <w:r>
+        <w:rPr>
+          <w:rFonts w:ascii="Times New Roman" w:eastAsia="Times New Roman" w:hAnsi="Times New Roman" w:cs="Times New Roman"/>
+          <w:i/>
+          <w:iCs/>
+          <w:sz w:val="24"/>
+          <w:szCs w:val="24"/>
+        </w:rPr>
+        <w:t>40</w:t>
+      </w:r>
+      <w:r>
+        <w:rPr>
+          <w:rFonts w:ascii="Times New Roman" w:eastAsia="Times New Roman" w:hAnsi="Times New Roman" w:cs="Times New Roman"/>
+          <w:sz w:val="24"/>
+          <w:szCs w:val="24"/>
+        </w:rPr>
+        <w:t>(June 2009), 625–634. https://doi.org/10.1002/ejsp</w:t>
+      </w:r>
+    </w:p>
+    <w:p>
+      <w:pPr>
+        <w:spacing w:before="100" w:beforeAutospacing="1" w:after="100" w:afterAutospacing="1" w:line="240" w:lineRule="auto"/>
+        <w:ind w:left="480" w:hanging="480"/>
+        <w:rPr>
+          <w:rFonts w:ascii="Times New Roman" w:eastAsia="Times New Roman" w:hAnsi="Times New Roman" w:cs="Times New Roman"/>
+          <w:sz w:val="24"/>
+          <w:szCs w:val="24"/>
+        </w:rPr>
+      </w:pPr>
+      <w:r>
+        <w:rPr>
+          <w:rFonts w:ascii="Times New Roman" w:eastAsia="Times New Roman" w:hAnsi="Times New Roman" w:cs="Times New Roman"/>
+          <w:sz w:val="24"/>
+          <w:szCs w:val="24"/>
+        </w:rPr>
+        <w:t xml:space="preserve">Tseng, P. E., &amp; Wang, Y. H. (2021). Deontological or utilitarian? An eternal ethical dilemma in outbreak. </w:t>
+      </w:r>
+      <w:r>
+        <w:rPr>
+          <w:rFonts w:ascii="Times New Roman" w:eastAsia="Times New Roman" w:hAnsi="Times New Roman" w:cs="Times New Roman"/>
+          <w:i/>
+          <w:iCs/>
+          <w:sz w:val="24"/>
+          <w:szCs w:val="24"/>
+        </w:rPr>
+        <w:t>International Journal of Environmental Research and Public Health</w:t>
+      </w:r>
+      <w:r>
+        <w:rPr>
+          <w:rFonts w:ascii="Times New Roman" w:eastAsia="Times New Roman" w:hAnsi="Times New Roman" w:cs="Times New Roman"/>
+          <w:sz w:val="24"/>
+          <w:szCs w:val="24"/>
+        </w:rPr>
+        <w:t xml:space="preserve">, </w:t>
+      </w:r>
+      <w:r>
+        <w:rPr>
+          <w:rFonts w:ascii="Times New Roman" w:eastAsia="Times New Roman" w:hAnsi="Times New Roman" w:cs="Times New Roman"/>
+          <w:i/>
+          <w:iCs/>
+          <w:sz w:val="24"/>
+          <w:szCs w:val="24"/>
+        </w:rPr>
+        <w:t>18</w:t>
+      </w:r>
+      <w:r>
+        <w:rPr>
+          <w:rFonts w:ascii="Times New Roman" w:eastAsia="Times New Roman" w:hAnsi="Times New Roman" w:cs="Times New Roman"/>
+          <w:sz w:val="24"/>
+          <w:szCs w:val="24"/>
+        </w:rPr>
+        <w:t>(16). https://doi.org/10.3390/ijerph18168565</w:t>
+      </w:r>
+    </w:p>
+    <w:p>
+      <w:pPr>
+        <w:spacing w:before="100" w:beforeAutospacing="1" w:after="100" w:afterAutospacing="1" w:line="240" w:lineRule="auto"/>
+        <w:ind w:left="480" w:hanging="480"/>
+        <w:rPr>
+          <w:rFonts w:ascii="Times New Roman" w:eastAsia="Times New Roman" w:hAnsi="Times New Roman" w:cs="Times New Roman"/>
+          <w:sz w:val="24"/>
+          <w:szCs w:val="24"/>
+        </w:rPr>
+      </w:pPr>
+      <w:proofErr w:type="spellStart"/>
+      <w:r>
+        <w:rPr>
+          <w:rFonts w:ascii="Times New Roman" w:eastAsia="Times New Roman" w:hAnsi="Times New Roman" w:cs="Times New Roman"/>
+          <w:sz w:val="24"/>
+          <w:szCs w:val="24"/>
+        </w:rPr>
+        <w:t>Vearrier</w:t>
+      </w:r>
+      <w:proofErr w:type="spellEnd"/>
+      <w:r>
+        <w:rPr>
+          <w:rFonts w:ascii="Times New Roman" w:eastAsia="Times New Roman" w:hAnsi="Times New Roman" w:cs="Times New Roman"/>
+          <w:sz w:val="24"/>
+          <w:szCs w:val="24"/>
+        </w:rPr>
+        <w:t xml:space="preserve">, L., &amp; Henderson, C. M. (2021). Utilitarian </w:t>
+      </w:r>
+      <w:proofErr w:type="spellStart"/>
+      <w:r>
+        <w:rPr>
+          <w:rFonts w:ascii="Times New Roman" w:eastAsia="Times New Roman" w:hAnsi="Times New Roman" w:cs="Times New Roman"/>
+          <w:sz w:val="24"/>
+          <w:szCs w:val="24"/>
+        </w:rPr>
+        <w:t>Principlism</w:t>
+      </w:r>
+      <w:proofErr w:type="spellEnd"/>
+      <w:r>
+        <w:rPr>
+          <w:rFonts w:ascii="Times New Roman" w:eastAsia="Times New Roman" w:hAnsi="Times New Roman" w:cs="Times New Roman"/>
+          <w:sz w:val="24"/>
+          <w:szCs w:val="24"/>
+        </w:rPr>
+        <w:t xml:space="preserve"> as a Framework for Crisis Healthcare Ethics. </w:t>
+      </w:r>
+      <w:r>
+        <w:rPr>
+          <w:rFonts w:ascii="Times New Roman" w:eastAsia="Times New Roman" w:hAnsi="Times New Roman" w:cs="Times New Roman"/>
+          <w:i/>
+          <w:iCs/>
+          <w:sz w:val="24"/>
+          <w:szCs w:val="24"/>
+        </w:rPr>
+        <w:t>HEC Forum</w:t>
+      </w:r>
+      <w:r>
+        <w:rPr>
+          <w:rFonts w:ascii="Times New Roman" w:eastAsia="Times New Roman" w:hAnsi="Times New Roman" w:cs="Times New Roman"/>
+          <w:sz w:val="24"/>
+          <w:szCs w:val="24"/>
+        </w:rPr>
+        <w:t xml:space="preserve">, </w:t>
+      </w:r>
+      <w:r>
+        <w:rPr>
+          <w:rFonts w:ascii="Times New Roman" w:eastAsia="Times New Roman" w:hAnsi="Times New Roman" w:cs="Times New Roman"/>
+          <w:i/>
+          <w:iCs/>
+          <w:sz w:val="24"/>
+          <w:szCs w:val="24"/>
+        </w:rPr>
+        <w:t>33</w:t>
+      </w:r>
+      <w:r>
+        <w:rPr>
+          <w:rFonts w:ascii="Times New Roman" w:eastAsia="Times New Roman" w:hAnsi="Times New Roman" w:cs="Times New Roman"/>
+          <w:sz w:val="24"/>
+          <w:szCs w:val="24"/>
+        </w:rPr>
+        <w:t>(1–2), 45–60. https://doi.org/10.1007/s10730-020-09431-7</w:t>
+      </w:r>
+    </w:p>
+    <w:p>
+      <w:pPr>
+        <w:spacing w:before="100" w:beforeAutospacing="1" w:after="100" w:afterAutospacing="1" w:line="240" w:lineRule="auto"/>
+        <w:ind w:left="480" w:hanging="480"/>
+        <w:rPr>
+          <w:rFonts w:ascii="Times New Roman" w:eastAsia="Times New Roman" w:hAnsi="Times New Roman" w:cs="Times New Roman"/>
+          <w:sz w:val="24"/>
+          <w:szCs w:val="24"/>
+        </w:rPr>
+      </w:pPr>
+      <w:r>
+        <w:rPr>
+          <w:rFonts w:ascii="Times New Roman" w:eastAsia="Times New Roman" w:hAnsi="Times New Roman" w:cs="Times New Roman"/>
+          <w:sz w:val="24"/>
+          <w:szCs w:val="24"/>
+        </w:rPr>
+        <w:t xml:space="preserve">Wagner, J. M., &amp; Dahnke, M. D. (2015). Nursing Ethics and Disaster Triage: Applying Utilitarian Ethical Theory. </w:t>
+      </w:r>
+      <w:r>
+        <w:rPr>
+          <w:rFonts w:ascii="Times New Roman" w:eastAsia="Times New Roman" w:hAnsi="Times New Roman" w:cs="Times New Roman"/>
+          <w:i/>
+          <w:iCs/>
+          <w:sz w:val="24"/>
+          <w:szCs w:val="24"/>
+        </w:rPr>
+        <w:t>Journal of Emergency Nursing</w:t>
+      </w:r>
+      <w:r>
+        <w:rPr>
+          <w:rFonts w:ascii="Times New Roman" w:eastAsia="Times New Roman" w:hAnsi="Times New Roman" w:cs="Times New Roman"/>
+          <w:sz w:val="24"/>
+          <w:szCs w:val="24"/>
+        </w:rPr>
+        <w:t xml:space="preserve">, </w:t>
+      </w:r>
+      <w:r>
+        <w:rPr>
+          <w:rFonts w:ascii="Times New Roman" w:eastAsia="Times New Roman" w:hAnsi="Times New Roman" w:cs="Times New Roman"/>
+          <w:i/>
+          <w:iCs/>
+          <w:sz w:val="24"/>
+          <w:szCs w:val="24"/>
+        </w:rPr>
+        <w:t>41</w:t>
+      </w:r>
+      <w:r>
+        <w:rPr>
+          <w:rFonts w:ascii="Times New Roman" w:eastAsia="Times New Roman" w:hAnsi="Times New Roman" w:cs="Times New Roman"/>
+          <w:sz w:val="24"/>
+          <w:szCs w:val="24"/>
+        </w:rPr>
+        <w:t>(4), 300–306. https://doi.org/10.1016/j.jen.2014.11.001</w:t>
+      </w:r>
     </w:p>
     <w:p>
       <w:pPr>
@@ -6302,6 +7711,7 @@
     <w:lsdException w:name="HTML Sample" w:semiHidden="1" w:unhideWhenUsed="1"/>
     <w:lsdException w:name="HTML Typewriter" w:semiHidden="1" w:unhideWhenUsed="1"/>
     <w:lsdException w:name="HTML Variable" w:semiHidden="1" w:unhideWhenUsed="1"/>
+    <w:lsdException w:name="Normal Table" w:semiHidden="1" w:unhideWhenUsed="1"/>
     <w:lsdException w:name="annotation subject" w:semiHidden="1" w:unhideWhenUsed="1"/>
     <w:lsdException w:name="No List" w:semiHidden="1" w:unhideWhenUsed="1"/>
     <w:lsdException w:name="Outline List 1" w:semiHidden="1" w:unhideWhenUsed="1"/>
@@ -6344,8 +7754,11 @@
     <w:lsdException w:name="Table Contemporary" w:semiHidden="1" w:unhideWhenUsed="1"/>
     <w:lsdException w:name="Table Elegant" w:semiHidden="1" w:unhideWhenUsed="1"/>
     <w:lsdException w:name="Table Professional" w:semiHidden="1" w:unhideWhenUsed="1"/>
+    <w:lsdException w:name="Table Subtle 1" w:semiHidden="1" w:unhideWhenUsed="1"/>
     <w:lsdException w:name="Table Subtle 2" w:semiHidden="1" w:unhideWhenUsed="1"/>
     <w:lsdException w:name="Table Web 1" w:semiHidden="1" w:unhideWhenUsed="1"/>
+    <w:lsdException w:name="Table Web 2" w:semiHidden="1" w:unhideWhenUsed="1"/>
+    <w:lsdException w:name="Table Web 3" w:semiHidden="1" w:unhideWhenUsed="1"/>
     <w:lsdException w:name="Balloon Text" w:semiHidden="1" w:unhideWhenUsed="1"/>
     <w:lsdException w:name="Table Grid" w:uiPriority="59"/>
     <w:lsdException w:name="Table Theme" w:semiHidden="1" w:unhideWhenUsed="1"/>

</xml_diff>